<commit_message>
Finished Banking System Analysis
</commit_message>
<xml_diff>
--- a/Banking System Analysis/Banking System Analysis.docx
+++ b/Banking System Analysis/Banking System Analysis.docx
@@ -2276,10 +2276,79 @@
         <w:rPr>
           <w:b/>
         </w:rPr>
+        <w:br/>
+      </w:r>
+    </w:p>
+    <w:p>
+      <w:pPr>
+        <w:rPr>
+          <w:b/>
+        </w:rPr>
+      </w:pPr>
+      <w:r>
+        <w:rPr>
+          <w:b/>
+        </w:rPr>
+        <w:br w:type="page"/>
+      </w:r>
+    </w:p>
+    <w:p>
+      <w:pPr>
+        <w:jc w:val="center"/>
+        <w:rPr>
+          <w:b/>
+        </w:rPr>
+      </w:pPr>
+      <w:r>
+        <w:rPr>
+          <w:b/>
+        </w:rPr>
+        <w:lastRenderedPageBreak/>
         <w:t>System Flowchart</w:t>
       </w:r>
     </w:p>
-    <w:p/>
+    <w:p>
+      <w:pPr>
+        <w:jc w:val="center"/>
+        <w:rPr>
+          <w:b/>
+        </w:rPr>
+      </w:pPr>
+      <w:r>
+        <w:rPr>
+          <w:b/>
+        </w:rPr>
+        <w:t>Operation: User Login / Client Account Creation</w:t>
+      </w:r>
+    </w:p>
+    <w:p>
+      <w:r>
+        <w:pict>
+          <v:shapetype id="_x0000_t75" coordsize="21600,21600" o:spt="75" o:preferrelative="t" path="m@4@5l@4@11@9@11@9@5xe" filled="f" stroked="f">
+            <v:stroke joinstyle="miter"/>
+            <v:formulas>
+              <v:f eqn="if lineDrawn pixelLineWidth 0"/>
+              <v:f eqn="sum @0 1 0"/>
+              <v:f eqn="sum 0 0 @1"/>
+              <v:f eqn="prod @2 1 2"/>
+              <v:f eqn="prod @3 21600 pixelWidth"/>
+              <v:f eqn="prod @3 21600 pixelHeight"/>
+              <v:f eqn="sum @0 0 1"/>
+              <v:f eqn="prod @6 1 2"/>
+              <v:f eqn="prod @7 21600 pixelWidth"/>
+              <v:f eqn="sum @8 21600 0"/>
+              <v:f eqn="prod @7 21600 pixelHeight"/>
+              <v:f eqn="sum @10 21600 0"/>
+            </v:formulas>
+            <v:path o:extrusionok="f" gradientshapeok="t" o:connecttype="rect"/>
+            <o:lock v:ext="edit" aspectratio="t"/>
+          </v:shapetype>
+          <v:shape id="_x0000_i1025" type="#_x0000_t75" style="width:450.75pt;height:457.5pt">
+            <v:imagedata r:id="rId5" o:title="flowchartScreenshot2"/>
+          </v:shape>
+        </w:pict>
+      </w:r>
+    </w:p>
     <w:sectPr>
       <w:pgSz w:w="11906" w:h="16838"/>
       <w:pgMar w:top="1440" w:right="1440" w:bottom="1440" w:left="1440" w:header="708" w:footer="708" w:gutter="0"/>

</xml_diff>

<commit_message>
Change in text of bank system analysis
</commit_message>
<xml_diff>
--- a/Banking System Analysis/Banking System Analysis.docx
+++ b/Banking System Analysis/Banking System Analysis.docx
@@ -153,6 +153,9 @@
               <w:t>for designing</w:t>
             </w:r>
             <w:r>
+              <w:t xml:space="preserve"> </w:t>
+            </w:r>
+            <w:r>
               <w:rPr>
                 <w:i/>
                 <w:u w:val="single"/>
@@ -162,6 +165,13 @@
             <w:r>
               <w:rPr>
                 <w:i/>
+                <w:u w:val="single"/>
+              </w:rPr>
+              <w:t xml:space="preserve"> </w:t>
+            </w:r>
+            <w:r>
+              <w:rPr>
+                <w:i/>
               </w:rPr>
               <w:t>user-system interactions</w:t>
             </w:r>
@@ -179,7 +189,15 @@
           </w:p>
           <w:p>
             <w:r>
-              <w:t>Are the users homogenous/heterogeneous?</w:t>
+              <w:t xml:space="preserve">Are the users </w:t>
+            </w:r>
+            <w:proofErr w:type="gramStart"/>
+            <w:r>
+              <w:t>homogenous/heterogeneous</w:t>
+            </w:r>
+            <w:proofErr w:type="gramEnd"/>
+            <w:r>
+              <w:t>?</w:t>
             </w:r>
           </w:p>
           <w:p>
@@ -484,7 +502,22 @@
               <w:t>,</w:t>
             </w:r>
             <w:r>
-              <w:t>and discuss the implications of this (e.g. the product’s resilience to the environmental factors such as noise, disturbance, light, ability to connect to wifi if out and about</w:t>
+              <w:t xml:space="preserve"> </w:t>
+            </w:r>
+            <w:r>
+              <w:t xml:space="preserve">and discuss the implications of this (e.g. the product’s resilience to the environmental factors such as noise, disturbance, light, ability to connect to </w:t>
+            </w:r>
+            <w:r>
+              <w:t>W</w:t>
+            </w:r>
+            <w:r>
+              <w:t>i</w:t>
+            </w:r>
+            <w:r>
+              <w:t>F</w:t>
+            </w:r>
+            <w:r>
+              <w:t>i if out and about</w:t>
             </w:r>
             <w:r>
               <w:t>, cooperation with others - single or multiple person interaction</w:t>
@@ -625,7 +658,15 @@
               <w:t xml:space="preserve">What type of technology will the users have? </w:t>
             </w:r>
             <w:r>
-              <w:t>Consider input and output, data types etc.</w:t>
+              <w:t xml:space="preserve">Consider input and output, data </w:t>
+            </w:r>
+            <w:proofErr w:type="gramStart"/>
+            <w:r>
+              <w:t>types</w:t>
+            </w:r>
+            <w:proofErr w:type="gramEnd"/>
+            <w:r>
+              <w:t xml:space="preserve"> etc.</w:t>
             </w:r>
             <w:r>
               <w:t xml:space="preserve"> test, speech, icons, error messages etc.</w:t>
@@ -1620,7 +1661,25 @@
                 <w:sz w:val="19"/>
                 <w:szCs w:val="19"/>
               </w:rPr>
-              <w:t xml:space="preserve"> is responsive to different screen sizes.</w:t>
+              <w:t xml:space="preserve"> </w:t>
+            </w:r>
+            <w:proofErr w:type="gramStart"/>
+            <w:r>
+              <w:rPr>
+                <w:rFonts w:cstheme="minorHAnsi"/>
+                <w:sz w:val="19"/>
+                <w:szCs w:val="19"/>
+              </w:rPr>
+              <w:t>is</w:t>
+            </w:r>
+            <w:proofErr w:type="gramEnd"/>
+            <w:r>
+              <w:rPr>
+                <w:rFonts w:cstheme="minorHAnsi"/>
+                <w:sz w:val="19"/>
+                <w:szCs w:val="19"/>
+              </w:rPr>
+              <w:t xml:space="preserve"> responsive to different screen sizes.</w:t>
             </w:r>
             <w:r>
               <w:rPr>
@@ -2312,11 +2371,13 @@
         <w:jc w:val="center"/>
         <w:rPr>
           <w:b/>
+          <w:u w:val="single"/>
         </w:rPr>
       </w:pPr>
       <w:r>
         <w:rPr>
           <w:b/>
+          <w:u w:val="single"/>
         </w:rPr>
         <w:t>Operation: User Login / Client Account Creation</w:t>
       </w:r>

</xml_diff>